<commit_message>
checklist of stuff to do uploaded
</commit_message>
<xml_diff>
--- a/ProjectTODO.docx
+++ b/ProjectTODO.docx
@@ -2,6 +2,34 @@
 <file path=word/document.xml><?xml version="1.0" encoding="utf-8"?>
 <w:document xmlns:wpc="http://schemas.microsoft.com/office/word/2010/wordprocessingCanvas" xmlns:mc="http://schemas.openxmlformats.org/markup-compatibility/2006" xmlns:o="urn:schemas-microsoft-com:office:office" xmlns:r="http://schemas.openxmlformats.org/officeDocument/2006/relationships" xmlns:m="http://schemas.openxmlformats.org/officeDocument/2006/math" xmlns:v="urn:schemas-microsoft-com:vml" xmlns:wp14="http://schemas.microsoft.com/office/word/2010/wordprocessingDrawing" xmlns:wp="http://schemas.openxmlformats.org/drawingml/2006/wordprocessingDrawing" xmlns:w10="urn:schemas-microsoft-com:office:word" xmlns:w="http://schemas.openxmlformats.org/wordprocessingml/2006/main" xmlns:w14="http://schemas.microsoft.com/office/word/2010/wordml" xmlns:w15="http://schemas.microsoft.com/office/word/2012/wordml" xmlns:wpg="http://schemas.microsoft.com/office/word/2010/wordprocessingGroup" xmlns:wpi="http://schemas.microsoft.com/office/word/2010/wordprocessingInk" xmlns:wne="http://schemas.microsoft.com/office/word/2006/wordml" xmlns:wps="http://schemas.microsoft.com/office/word/2010/wordprocessingShape" mc:Ignorable="w14 w15 wp14">
   <w:body>
+    <w:p>
+      <w:pPr>
+        <w:rPr>
+          <w:color w:val="5B9BD5" w:themeColor="accent1"/>
+        </w:rPr>
+      </w:pPr>
+      <w:r>
+        <w:rPr>
+          <w:color w:val="5B9BD5" w:themeColor="accent1"/>
+        </w:rPr>
+        <w:t>Emmanuel</w:t>
+      </w:r>
+    </w:p>
+    <w:p>
+      <w:pPr>
+        <w:rPr>
+          <w:color w:val="FF0000"/>
+        </w:rPr>
+      </w:pPr>
+      <w:r>
+        <w:rPr>
+          <w:color w:val="FF0000"/>
+        </w:rPr>
+        <w:t>Matthew</w:t>
+      </w:r>
+      <w:bookmarkStart w:id="0" w:name="_GoBack"/>
+      <w:bookmarkEnd w:id="0"/>
+    </w:p>
     <w:p>
       <w:r>
         <w:t>Board:</w:t>
@@ -14,9 +42,15 @@
           <w:ilvl w:val="0"/>
           <w:numId w:val="1"/>
         </w:numPr>
+        <w:rPr>
+          <w:color w:val="5B9BD5" w:themeColor="accent1"/>
+        </w:rPr>
       </w:pPr>
       <w:r>
-        <w:t>Make board not start out with any matches already completed</w:t>
+        <w:rPr>
+          <w:color w:val="5B9BD5" w:themeColor="accent1"/>
+        </w:rPr>
+        <w:t>Make a single board available over the server that both players can input on</w:t>
       </w:r>
     </w:p>
     <w:p>
@@ -26,89 +60,23 @@
           <w:ilvl w:val="0"/>
           <w:numId w:val="1"/>
         </w:numPr>
+        <w:rPr>
+          <w:color w:val="5B9BD5" w:themeColor="accent1"/>
+        </w:rPr>
       </w:pPr>
       <w:r>
-        <w:t>Make it so that board fills in from the top</w:t>
+        <w:rPr>
+          <w:color w:val="5B9BD5" w:themeColor="accent1"/>
+        </w:rPr>
+        <w:t>Animate the tiles to make it easier to tell what’s going on</w:t>
       </w:r>
     </w:p>
     <w:p>
       <w:pPr>
-        <w:pStyle w:val="ListParagraph"/>
-        <w:numPr>
-          <w:ilvl w:val="0"/>
-          <w:numId w:val="1"/>
-        </w:numPr>
-      </w:pPr>
-      <w:r>
-        <w:t>Fix the algorithm so it's not as random</w:t>
-      </w:r>
-    </w:p>
-    <w:p>
-      <w:pPr>
-        <w:pStyle w:val="ListParagraph"/>
-        <w:numPr>
-          <w:ilvl w:val="0"/>
-          <w:numId w:val="1"/>
-        </w:numPr>
-      </w:pPr>
-      <w:r>
-        <w:t>If there are no matches, shuffle the board</w:t>
-      </w:r>
-    </w:p>
-    <w:p>
-      <w:pPr>
-        <w:pStyle w:val="ListParagraph"/>
-        <w:numPr>
-          <w:ilvl w:val="0"/>
-          <w:numId w:val="1"/>
-        </w:numPr>
-      </w:pPr>
-      <w:r>
-        <w:t>Give resource</w:t>
-      </w:r>
-    </w:p>
-    <w:p>
-      <w:r>
-        <w:t>Player:</w:t>
-      </w:r>
-    </w:p>
-    <w:p>
-      <w:pPr>
-        <w:pStyle w:val="ListParagraph"/>
-        <w:numPr>
-          <w:ilvl w:val="0"/>
-          <w:numId w:val="2"/>
-        </w:numPr>
-      </w:pPr>
-      <w:r>
-        <w:t>Add resource tracker (server)</w:t>
-      </w:r>
-    </w:p>
-    <w:p>
-      <w:pPr>
-        <w:pStyle w:val="ListParagraph"/>
-        <w:numPr>
-          <w:ilvl w:val="0"/>
-          <w:numId w:val="2"/>
-        </w:numPr>
-      </w:pPr>
-      <w:r>
-        <w:t>Add HP Bar (server)</w:t>
-      </w:r>
-    </w:p>
-    <w:p>
-      <w:pPr>
-        <w:pStyle w:val="ListParagraph"/>
-        <w:numPr>
-          <w:ilvl w:val="0"/>
-          <w:numId w:val="2"/>
-        </w:numPr>
-      </w:pPr>
-      <w:r>
-        <w:t>Player portrait (server)</w:t>
-      </w:r>
-    </w:p>
-    <w:p>
+        <w:rPr>
+          <w:color w:val="FF0000"/>
+        </w:rPr>
+      </w:pPr>
       <w:r>
         <w:t>Unit:</w:t>
       </w:r>
@@ -120,15 +88,16 @@
           <w:ilvl w:val="0"/>
           <w:numId w:val="3"/>
         </w:numPr>
+        <w:rPr>
+          <w:color w:val="FF0000"/>
+        </w:rPr>
       </w:pPr>
       <w:r>
-        <w:t>HP</w:t>
+        <w:rPr>
+          <w:color w:val="FF0000"/>
+        </w:rPr>
+        <w:t>Balance units</w:t>
       </w:r>
-      <w:r>
-        <w:t xml:space="preserve"> </w:t>
-      </w:r>
-      <w:bookmarkStart w:id="0" w:name="_GoBack"/>
-      <w:bookmarkEnd w:id="0"/>
     </w:p>
     <w:p>
       <w:pPr>
@@ -137,21 +106,43 @@
           <w:ilvl w:val="0"/>
           <w:numId w:val="3"/>
         </w:numPr>
+        <w:rPr>
+          <w:color w:val="FF0000"/>
+        </w:rPr>
       </w:pPr>
       <w:r>
-        <w:t>Damage to deal per second</w:t>
+        <w:rPr>
+          <w:color w:val="FF0000"/>
+        </w:rPr>
+        <w:t>Add a couple more unit types</w:t>
       </w:r>
     </w:p>
     <w:p>
       <w:pPr>
+        <w:rPr>
+          <w:color w:val="5B9BD5" w:themeColor="accent1"/>
+        </w:rPr>
+      </w:pPr>
+      <w:r>
+        <w:t>Other:</w:t>
+      </w:r>
+    </w:p>
+    <w:p>
+      <w:pPr>
         <w:pStyle w:val="ListParagraph"/>
         <w:numPr>
           <w:ilvl w:val="0"/>
-          <w:numId w:val="3"/>
+          <w:numId w:val="6"/>
         </w:numPr>
+        <w:rPr>
+          <w:color w:val="5B9BD5" w:themeColor="accent1"/>
+        </w:rPr>
       </w:pPr>
       <w:r>
-        <w:t>Resource cost</w:t>
+        <w:rPr>
+          <w:color w:val="5B9BD5" w:themeColor="accent1"/>
+        </w:rPr>
+        <w:t>Add sabotage ability(-ies)</w:t>
       </w:r>
     </w:p>
     <w:p>
@@ -159,11 +150,17 @@
         <w:pStyle w:val="ListParagraph"/>
         <w:numPr>
           <w:ilvl w:val="0"/>
-          <w:numId w:val="3"/>
+          <w:numId w:val="6"/>
         </w:numPr>
+        <w:rPr>
+          <w:color w:val="FF0000"/>
+        </w:rPr>
       </w:pPr>
       <w:r>
-        <w:t>Level</w:t>
+        <w:rPr>
+          <w:color w:val="FF0000"/>
+        </w:rPr>
+        <w:t>Make it so the host can’t start playing until his opponent has connected</w:t>
       </w:r>
     </w:p>
     <w:p>
@@ -171,17 +168,17 @@
         <w:pStyle w:val="ListParagraph"/>
         <w:numPr>
           <w:ilvl w:val="0"/>
-          <w:numId w:val="3"/>
+          <w:numId w:val="6"/>
         </w:numPr>
+        <w:rPr>
+          <w:color w:val="FF0000"/>
+        </w:rPr>
       </w:pPr>
       <w:r>
-        <w:t>Move</w:t>
-      </w:r>
-      <w:r>
-        <w:t xml:space="preserve">ment </w:t>
-      </w:r>
-      <w:r>
-        <w:t>speed</w:t>
+        <w:rPr>
+          <w:color w:val="FF0000"/>
+        </w:rPr>
+        <w:t>Add victory condition so the game ends when one player’s HP reaches 0</w:t>
       </w:r>
     </w:p>
     <w:p>
@@ -189,129 +186,35 @@
         <w:pStyle w:val="ListParagraph"/>
         <w:numPr>
           <w:ilvl w:val="0"/>
-          <w:numId w:val="3"/>
+          <w:numId w:val="6"/>
         </w:numPr>
+        <w:rPr>
+          <w:color w:val="5B9BD5" w:themeColor="accent1"/>
+        </w:rPr>
       </w:pPr>
       <w:r>
-        <w:t>Owner/Team</w:t>
+        <w:rPr>
+          <w:color w:val="5B9BD5" w:themeColor="accent1"/>
+        </w:rPr>
+        <w:t>Add a way to reset the game</w:t>
       </w:r>
     </w:p>
     <w:p>
-      <w:r>
-        <w:t>Unit Battle:</w:t>
-      </w:r>
-    </w:p>
-    <w:p>
       <w:pPr>
         <w:pStyle w:val="ListParagraph"/>
         <w:numPr>
           <w:ilvl w:val="0"/>
-          <w:numId w:val="4"/>
+          <w:numId w:val="6"/>
         </w:numPr>
+        <w:rPr>
+          <w:color w:val="FF0000"/>
+        </w:rPr>
       </w:pPr>
       <w:r>
-        <w:t>Has path that the unit get sent on (server)</w:t>
-      </w:r>
-    </w:p>
-    <w:p>
-      <w:pPr>
-        <w:pStyle w:val="ListParagraph"/>
-        <w:numPr>
-          <w:ilvl w:val="0"/>
-          <w:numId w:val="4"/>
-        </w:numPr>
-      </w:pPr>
-      <w:r>
-        <w:t>Unit summoned should "walk" towards other player</w:t>
-      </w:r>
-    </w:p>
-    <w:p>
-      <w:pPr>
-        <w:pStyle w:val="ListParagraph"/>
-        <w:numPr>
-          <w:ilvl w:val="0"/>
-          <w:numId w:val="4"/>
-        </w:numPr>
-      </w:pPr>
-      <w:r>
-        <w:t>Units that collide should deal damage to each other</w:t>
-      </w:r>
-    </w:p>
-    <w:p>
-      <w:pPr>
-        <w:pStyle w:val="ListParagraph"/>
-        <w:numPr>
-          <w:ilvl w:val="0"/>
-          <w:numId w:val="4"/>
-        </w:numPr>
-      </w:pPr>
-      <w:r>
-        <w:t>Units that reach the player will deal a set am</w:t>
-      </w:r>
-    </w:p>
-    <w:p>
-      <w:pPr>
-        <w:pStyle w:val="ListParagraph"/>
-        <w:numPr>
-          <w:ilvl w:val="0"/>
-          <w:numId w:val="4"/>
-        </w:numPr>
-      </w:pPr>
-      <w:r>
-        <w:t>Have units that collide fight each other, and units that reach the other player deal damage</w:t>
-      </w:r>
-    </w:p>
-    <w:p>
-      <w:pPr>
-        <w:pStyle w:val="ListParagraph"/>
-        <w:numPr>
-          <w:ilvl w:val="0"/>
-          <w:numId w:val="4"/>
-        </w:numPr>
-      </w:pPr>
-      <w:r>
-        <w:t>The player castle can deal damage to units</w:t>
-      </w:r>
-    </w:p>
-    <w:p>
-      <w:pPr>
-        <w:pStyle w:val="ListParagraph"/>
-        <w:numPr>
-          <w:ilvl w:val="0"/>
-          <w:numId w:val="4"/>
-        </w:numPr>
-      </w:pPr>
-      <w:r>
-        <w:t>Units whose resource requirement hasn't been met cannot be summoned</w:t>
-      </w:r>
-    </w:p>
-    <w:p>
-      <w:r>
-        <w:t>Shop:</w:t>
-      </w:r>
-    </w:p>
-    <w:p>
-      <w:pPr>
-        <w:pStyle w:val="ListParagraph"/>
-        <w:numPr>
-          <w:ilvl w:val="0"/>
-          <w:numId w:val="5"/>
-        </w:numPr>
-      </w:pPr>
-      <w:r>
-        <w:t>Shop will be able to give items/upgrades to a player in exchange for gold</w:t>
-      </w:r>
-    </w:p>
-    <w:p>
-      <w:pPr>
-        <w:pStyle w:val="ListParagraph"/>
-        <w:numPr>
-          <w:ilvl w:val="0"/>
-          <w:numId w:val="5"/>
-        </w:numPr>
-      </w:pPr>
-      <w:r>
-        <w:t>Shop is standalone from the players, it sells the same things to both</w:t>
+        <w:rPr>
+          <w:color w:val="FF0000"/>
+        </w:rPr>
+        <w:t>Improve UI</w:t>
       </w:r>
     </w:p>
     <w:sectPr>
@@ -891,6 +794,119 @@
       </w:rPr>
     </w:lvl>
   </w:abstractNum>
+  <w:abstractNum w:abstractNumId="5" w15:restartNumberingAfterBreak="0">
+    <w:nsid w:val="7BD27143"/>
+    <w:multiLevelType w:val="hybridMultilevel"/>
+    <w:tmpl w:val="D53868FE"/>
+    <w:lvl w:ilvl="0" w:tplc="04090001">
+      <w:start w:val="1"/>
+      <w:numFmt w:val="bullet"/>
+      <w:lvlText w:val=""/>
+      <w:lvlJc w:val="left"/>
+      <w:pPr>
+        <w:ind w:left="720" w:hanging="360"/>
+      </w:pPr>
+      <w:rPr>
+        <w:rFonts w:ascii="Symbol" w:hAnsi="Symbol" w:hint="default"/>
+      </w:rPr>
+    </w:lvl>
+    <w:lvl w:ilvl="1" w:tplc="04090003" w:tentative="1">
+      <w:start w:val="1"/>
+      <w:numFmt w:val="bullet"/>
+      <w:lvlText w:val="o"/>
+      <w:lvlJc w:val="left"/>
+      <w:pPr>
+        <w:ind w:left="1440" w:hanging="360"/>
+      </w:pPr>
+      <w:rPr>
+        <w:rFonts w:ascii="Courier New" w:hAnsi="Courier New" w:cs="Courier New" w:hint="default"/>
+      </w:rPr>
+    </w:lvl>
+    <w:lvl w:ilvl="2" w:tplc="04090005" w:tentative="1">
+      <w:start w:val="1"/>
+      <w:numFmt w:val="bullet"/>
+      <w:lvlText w:val=""/>
+      <w:lvlJc w:val="left"/>
+      <w:pPr>
+        <w:ind w:left="2160" w:hanging="360"/>
+      </w:pPr>
+      <w:rPr>
+        <w:rFonts w:ascii="Wingdings" w:hAnsi="Wingdings" w:hint="default"/>
+      </w:rPr>
+    </w:lvl>
+    <w:lvl w:ilvl="3" w:tplc="04090001" w:tentative="1">
+      <w:start w:val="1"/>
+      <w:numFmt w:val="bullet"/>
+      <w:lvlText w:val=""/>
+      <w:lvlJc w:val="left"/>
+      <w:pPr>
+        <w:ind w:left="2880" w:hanging="360"/>
+      </w:pPr>
+      <w:rPr>
+        <w:rFonts w:ascii="Symbol" w:hAnsi="Symbol" w:hint="default"/>
+      </w:rPr>
+    </w:lvl>
+    <w:lvl w:ilvl="4" w:tplc="04090003" w:tentative="1">
+      <w:start w:val="1"/>
+      <w:numFmt w:val="bullet"/>
+      <w:lvlText w:val="o"/>
+      <w:lvlJc w:val="left"/>
+      <w:pPr>
+        <w:ind w:left="3600" w:hanging="360"/>
+      </w:pPr>
+      <w:rPr>
+        <w:rFonts w:ascii="Courier New" w:hAnsi="Courier New" w:cs="Courier New" w:hint="default"/>
+      </w:rPr>
+    </w:lvl>
+    <w:lvl w:ilvl="5" w:tplc="04090005" w:tentative="1">
+      <w:start w:val="1"/>
+      <w:numFmt w:val="bullet"/>
+      <w:lvlText w:val=""/>
+      <w:lvlJc w:val="left"/>
+      <w:pPr>
+        <w:ind w:left="4320" w:hanging="360"/>
+      </w:pPr>
+      <w:rPr>
+        <w:rFonts w:ascii="Wingdings" w:hAnsi="Wingdings" w:hint="default"/>
+      </w:rPr>
+    </w:lvl>
+    <w:lvl w:ilvl="6" w:tplc="04090001" w:tentative="1">
+      <w:start w:val="1"/>
+      <w:numFmt w:val="bullet"/>
+      <w:lvlText w:val=""/>
+      <w:lvlJc w:val="left"/>
+      <w:pPr>
+        <w:ind w:left="5040" w:hanging="360"/>
+      </w:pPr>
+      <w:rPr>
+        <w:rFonts w:ascii="Symbol" w:hAnsi="Symbol" w:hint="default"/>
+      </w:rPr>
+    </w:lvl>
+    <w:lvl w:ilvl="7" w:tplc="04090003" w:tentative="1">
+      <w:start w:val="1"/>
+      <w:numFmt w:val="bullet"/>
+      <w:lvlText w:val="o"/>
+      <w:lvlJc w:val="left"/>
+      <w:pPr>
+        <w:ind w:left="5760" w:hanging="360"/>
+      </w:pPr>
+      <w:rPr>
+        <w:rFonts w:ascii="Courier New" w:hAnsi="Courier New" w:cs="Courier New" w:hint="default"/>
+      </w:rPr>
+    </w:lvl>
+    <w:lvl w:ilvl="8" w:tplc="04090005" w:tentative="1">
+      <w:start w:val="1"/>
+      <w:numFmt w:val="bullet"/>
+      <w:lvlText w:val=""/>
+      <w:lvlJc w:val="left"/>
+      <w:pPr>
+        <w:ind w:left="6480" w:hanging="360"/>
+      </w:pPr>
+      <w:rPr>
+        <w:rFonts w:ascii="Wingdings" w:hAnsi="Wingdings" w:hint="default"/>
+      </w:rPr>
+    </w:lvl>
+  </w:abstractNum>
   <w:num w:numId="1">
     <w:abstractNumId w:val="0"/>
   </w:num>
@@ -905,6 +921,9 @@
   </w:num>
   <w:num w:numId="5">
     <w:abstractNumId w:val="2"/>
+  </w:num>
+  <w:num w:numId="6">
+    <w:abstractNumId w:val="5"/>
   </w:num>
 </w:numbering>
 </file>

</xml_diff>